<commit_message>
Fig 7, 8, 9
</commit_message>
<xml_diff>
--- a/Figure Legends.docx
+++ b/Figure Legends.docx
@@ -125,11 +125,28 @@
         <w:t>hown here are</w:t>
       </w:r>
       <w:r>
-        <w:t xml:space="preserve"> raw immunofluorescent images of Bicoid mRNA in early embryos; contours outlining the embryo (Green), specific signal (Blue) and posterior reciprocal (Red) are overlaid.</w:t>
+        <w:t xml:space="preserve"> raw immunofluorescent images of Bicoid mRNA in early embryos; contours outlining the embryo (Green), specific signal (Blue) and posterio</w:t>
+      </w:r>
+      <w:r>
+        <w:t>r reciprocal (Red) are overlaid.  (see text)</w:t>
+      </w:r>
+    </w:p>
+    <w:p>
+      <w:r>
+        <w:t xml:space="preserve">Fig 8.  Bicoid mRNA intensity is correlated with embryo size.  (A)  Shown here are aggregated fluorescence intensity values of Bcd mRNA in early embryos plotted over egg length (A) and estimated egg volume (B).  [Also shown here are previously published intensity values from similar lines (tbd, will have to convert to relative dose or convert from intensity </w:t>
+      </w:r>
+      <w:r>
+        <w:t xml:space="preserve">to relative dose to intensity via 2 std curves)]. </w:t>
+      </w:r>
+    </w:p>
+    <w:p>
+      <w:r>
+        <w:t xml:space="preserve">Fig 9.  Bicoid mRNA contour area is significantly larger in Line 2.49.3.  (A) Shown here are the total area from the Bicoid in situ hybridization </w:t>
       </w:r>
       <w:bookmarkStart w:id="0" w:name="_GoBack"/>
       <w:bookmarkEnd w:id="0"/>
     </w:p>
+    <w:p/>
     <w:sectPr>
       <w:pgSz w:w="12240" w:h="15840"/>
       <w:pgMar w:top="1440" w:right="1440" w:bottom="1440" w:left="1440" w:header="720" w:footer="720" w:gutter="0"/>

</xml_diff>